<commit_message>
Worked on questionnare std input and output module using event listeners
</commit_message>
<xml_diff>
--- a/2-nodejs-essential-training/nodejs-essential-training-notes.docx
+++ b/2-nodejs-essential-training/nodejs-essential-training-notes.docx
@@ -181,7 +181,111 @@
         <w:t>node .\globalProcess2.js --user Wajahat --greeting Hello</w:t>
       </w:r>
     </w:p>
+    <w:p>
+      <w:pPr>
+        <w:pStyle w:val="Heading2"/>
+      </w:pPr>
+    </w:p>
+    <w:p>
+      <w:pPr>
+        <w:pStyle w:val="Heading2"/>
+      </w:pPr>
+      <w:r>
+        <w:t>Std Output and Input</w:t>
+      </w:r>
+    </w:p>
     <w:p/>
+    <w:p>
+      <w:pPr>
+        <w:rPr>
+          <w:b/>
+          <w:bCs/>
+        </w:rPr>
+      </w:pPr>
+      <w:r>
+        <w:t>The questions.js file here in this folder</w:t>
+      </w:r>
+      <w:r>
+        <w:t xml:space="preserve">: </w:t>
+      </w:r>
+      <w:r>
+        <w:rPr>
+          <w:b/>
+          <w:bCs/>
+        </w:rPr>
+        <w:t>wjahatsyed-mern-stack-javascript-developer-path\2-nodejs-essential-training\excercise-files\folder-1-working\q-n-a-std-input-out</w:t>
+      </w:r>
+    </w:p>
+    <w:p>
+      <w:pPr>
+        <w:rPr>
+          <w:i/>
+          <w:iCs/>
+        </w:rPr>
+      </w:pPr>
+      <w:r>
+        <w:t xml:space="preserve">is an example of </w:t>
+      </w:r>
+      <w:r>
+        <w:rPr>
+          <w:i/>
+          <w:iCs/>
+        </w:rPr>
+        <w:t>an asynchronous NodeJS module.</w:t>
+      </w:r>
+      <w:r>
+        <w:rPr>
+          <w:i/>
+          <w:iCs/>
+        </w:rPr>
+        <w:t xml:space="preserve"> </w:t>
+      </w:r>
+    </w:p>
+    <w:p>
+      <w:r>
+        <w:t xml:space="preserve">The above example is also using event listeners </w:t>
+      </w:r>
+      <w:r>
+        <w:t xml:space="preserve">on </w:t>
+      </w:r>
+      <w:r>
+        <w:rPr>
+          <w:i/>
+          <w:iCs/>
+        </w:rPr>
+        <w:t>data</w:t>
+      </w:r>
+      <w:r>
+        <w:t xml:space="preserve"> and </w:t>
+      </w:r>
+      <w:r>
+        <w:rPr>
+          <w:i/>
+          <w:iCs/>
+        </w:rPr>
+        <w:t>exit</w:t>
+      </w:r>
+      <w:r>
+        <w:t>.</w:t>
+      </w:r>
+    </w:p>
+    <w:p>
+      <w:r>
+        <w:t xml:space="preserve">The </w:t>
+      </w:r>
+      <w:r>
+        <w:t>data and exit</w:t>
+      </w:r>
+      <w:r>
+        <w:t xml:space="preserve"> even</w:t>
+      </w:r>
+      <w:r>
+        <w:t xml:space="preserve">ts are </w:t>
+      </w:r>
+      <w:r>
+        <w:t xml:space="preserve">the events of the process. </w:t>
+      </w:r>
+    </w:p>
     <w:p/>
     <w:sectPr>
       <w:pgSz w:w="12240" w:h="15840"/>
@@ -316,6 +420,7 @@
     <w:lsdException w:name="HTML Sample" w:semiHidden="1" w:unhideWhenUsed="1"/>
     <w:lsdException w:name="HTML Typewriter" w:semiHidden="1" w:unhideWhenUsed="1"/>
     <w:lsdException w:name="HTML Variable" w:semiHidden="1" w:unhideWhenUsed="1"/>
+    <w:lsdException w:name="Normal Table" w:semiHidden="1" w:unhideWhenUsed="1"/>
     <w:lsdException w:name="annotation subject" w:semiHidden="1" w:unhideWhenUsed="1"/>
     <w:lsdException w:name="No List" w:semiHidden="1" w:unhideWhenUsed="1"/>
     <w:lsdException w:name="Outline List 1" w:semiHidden="1" w:unhideWhenUsed="1"/>
@@ -362,8 +467,10 @@
     <w:lsdException w:name="Table Subtle 2" w:semiHidden="1" w:unhideWhenUsed="1"/>
     <w:lsdException w:name="Table Web 1" w:semiHidden="1" w:unhideWhenUsed="1"/>
     <w:lsdException w:name="Table Web 2" w:semiHidden="1" w:unhideWhenUsed="1"/>
+    <w:lsdException w:name="Table Web 3" w:semiHidden="1" w:unhideWhenUsed="1"/>
     <w:lsdException w:name="Balloon Text" w:semiHidden="1" w:unhideWhenUsed="1"/>
     <w:lsdException w:name="Table Grid" w:uiPriority="39"/>
+    <w:lsdException w:name="Table Theme" w:semiHidden="1" w:unhideWhenUsed="1"/>
     <w:lsdException w:name="Placeholder Text" w:semiHidden="1"/>
     <w:lsdException w:name="No Spacing" w:uiPriority="1" w:qFormat="1"/>
     <w:lsdException w:name="Light Shading" w:uiPriority="60"/>
@@ -610,6 +717,28 @@
       <w:szCs w:val="32"/>
     </w:rPr>
   </w:style>
+  <w:style w:type="paragraph" w:styleId="Heading2">
+    <w:name w:val="heading 2"/>
+    <w:basedOn w:val="Normal"/>
+    <w:next w:val="Normal"/>
+    <w:link w:val="Heading2Char"/>
+    <w:uiPriority w:val="9"/>
+    <w:unhideWhenUsed/>
+    <w:qFormat/>
+    <w:rsid w:val="0038620F"/>
+    <w:pPr>
+      <w:keepNext/>
+      <w:keepLines/>
+      <w:spacing w:before="40" w:after="0"/>
+      <w:outlineLvl w:val="1"/>
+    </w:pPr>
+    <w:rPr>
+      <w:rFonts w:asciiTheme="majorHAnsi" w:eastAsiaTheme="majorEastAsia" w:hAnsiTheme="majorHAnsi" w:cstheme="majorBidi"/>
+      <w:color w:val="2F5496" w:themeColor="accent1" w:themeShade="BF"/>
+      <w:sz w:val="26"/>
+      <w:szCs w:val="26"/>
+    </w:rPr>
+  </w:style>
   <w:style w:type="character" w:default="1" w:styleId="DefaultParagraphFont">
     <w:name w:val="Default Paragraph Font"/>
     <w:uiPriority w:val="1"/>
@@ -648,6 +777,19 @@
       <w:color w:val="2F5496" w:themeColor="accent1" w:themeShade="BF"/>
       <w:sz w:val="32"/>
       <w:szCs w:val="32"/>
+    </w:rPr>
+  </w:style>
+  <w:style w:type="character" w:customStyle="1" w:styleId="Heading2Char">
+    <w:name w:val="Heading 2 Char"/>
+    <w:basedOn w:val="DefaultParagraphFont"/>
+    <w:link w:val="Heading2"/>
+    <w:uiPriority w:val="9"/>
+    <w:rsid w:val="0038620F"/>
+    <w:rPr>
+      <w:rFonts w:asciiTheme="majorHAnsi" w:eastAsiaTheme="majorEastAsia" w:hAnsiTheme="majorHAnsi" w:cstheme="majorBidi"/>
+      <w:color w:val="2F5496" w:themeColor="accent1" w:themeShade="BF"/>
+      <w:sz w:val="26"/>
+      <w:szCs w:val="26"/>
     </w:rPr>
   </w:style>
 </w:styles>

</xml_diff>

<commit_message>
Creating command line apps using core moduels of NodeJS
</commit_message>
<xml_diff>
--- a/2-nodejs-essential-training/nodejs-essential-training-notes.docx
+++ b/2-nodejs-essential-training/nodejs-essential-training-notes.docx
@@ -240,6 +240,13 @@
         </w:rPr>
         <w:t xml:space="preserve"> </w:t>
       </w:r>
+      <w:r>
+        <w:rPr>
+          <w:i/>
+          <w:iCs/>
+        </w:rPr>
+        <w:tab/>
+      </w:r>
     </w:p>
     <w:p>
       <w:r>
@@ -285,7 +292,40 @@
       <w:r>
         <w:t xml:space="preserve">the events of the process. </w:t>
       </w:r>
-    </w:p>
+      <w:r>
+        <w:t xml:space="preserve">The event listeners help us work asynchronously with </w:t>
+      </w:r>
+      <w:r>
+        <w:t>NodeJS</w:t>
+      </w:r>
+      <w:r>
+        <w:t>.</w:t>
+      </w:r>
+    </w:p>
+    <w:p>
+      <w:pPr>
+        <w:pStyle w:val="Heading2"/>
+      </w:pPr>
+    </w:p>
+    <w:p>
+      <w:pPr>
+        <w:pStyle w:val="Heading2"/>
+      </w:pPr>
+      <w:r>
+        <w:t>NodeJS core modules</w:t>
+      </w:r>
+    </w:p>
+    <w:p>
+      <w:r>
+        <w:t>Core modules in NodeJS are those which comes with the node installation.</w:t>
+      </w:r>
+    </w:p>
+    <w:p>
+      <w:r>
+        <w:t>Files inside the core-modules are examples for using core modules.</w:t>
+      </w:r>
+    </w:p>
+    <w:p/>
     <w:p/>
     <w:sectPr>
       <w:pgSz w:w="12240" w:h="15840"/>

</xml_diff>

<commit_message>
custom modules in NodeJS
</commit_message>
<xml_diff>
--- a/2-nodejs-essential-training/nodejs-essential-training-notes.docx
+++ b/2-nodejs-essential-training/nodejs-essential-training-notes.docx
@@ -75,7 +75,25 @@
           <w:i/>
           <w:iCs/>
         </w:rPr>
-        <w:t>The concept of non-blocking even driven I/O.</w:t>
+        <w:t>The concept of non-blocking even</w:t>
+      </w:r>
+      <w:r>
+        <w:rPr>
+          <w:b/>
+          <w:bCs/>
+          <w:i/>
+          <w:iCs/>
+        </w:rPr>
+        <w:t>t</w:t>
+      </w:r>
+      <w:r>
+        <w:rPr>
+          <w:b/>
+          <w:bCs/>
+          <w:i/>
+          <w:iCs/>
+        </w:rPr>
+        <w:t xml:space="preserve"> driven I/O.</w:t>
       </w:r>
     </w:p>
     <w:p>
@@ -324,6 +342,118 @@
       <w:r>
         <w:t>Files inside the core-modules are examples for using core modules.</w:t>
       </w:r>
+    </w:p>
+    <w:p/>
+    <w:p/>
+    <w:p>
+      <w:r>
+        <w:lastRenderedPageBreak/>
+        <w:t>Check apps in:</w:t>
+      </w:r>
+    </w:p>
+    <w:p>
+      <w:pPr>
+        <w:rPr>
+          <w:b/>
+          <w:bCs/>
+          <w:i/>
+          <w:iCs/>
+        </w:rPr>
+      </w:pPr>
+      <w:r>
+        <w:rPr>
+          <w:b/>
+          <w:bCs/>
+          <w:i/>
+          <w:iCs/>
+        </w:rPr>
+        <w:t>wjahatsyed-mern-stack-javascript-developer-path\2-nodejs-essential-training\excercise-files\folder-1-working\core-modules</w:t>
+      </w:r>
+    </w:p>
+    <w:p>
+      <w:r>
+        <w:t>In NodeJS, every JavaScript file is a separate module.</w:t>
+      </w:r>
+    </w:p>
+    <w:p>
+      <w:r>
+        <w:t>For custom modules, we have to provide the path.</w:t>
+      </w:r>
+    </w:p>
+    <w:p>
+      <w:r>
+        <w:t>The variables in one module are not accessible outside that module so we need functions to export or transport those variables outside the module.</w:t>
+      </w:r>
+    </w:p>
+    <w:p>
+      <w:pPr>
+        <w:rPr>
+          <w:i/>
+          <w:iCs/>
+        </w:rPr>
+      </w:pPr>
+      <w:r>
+        <w:rPr>
+          <w:i/>
+          <w:iCs/>
+        </w:rPr>
+        <w:t>See myModule.js file for example.</w:t>
+      </w:r>
+      <w:r>
+        <w:rPr>
+          <w:i/>
+          <w:iCs/>
+        </w:rPr>
+        <w:t xml:space="preserve"> Example for using module.exports.</w:t>
+      </w:r>
+    </w:p>
+    <w:p>
+      <w:pPr>
+        <w:pStyle w:val="Heading2"/>
+      </w:pPr>
+      <w:r>
+        <w:t>How to create a module</w:t>
+      </w:r>
+    </w:p>
+    <w:p>
+      <w:r>
+        <w:t>Check example of custom modules in the below folder</w:t>
+      </w:r>
+    </w:p>
+    <w:p>
+      <w:r>
+        <w:t>wjahatsyed-mern-stack-javascript-developer-path\2-nodejs-essential-training\excercise-files\folder-1-working\custom-modules</w:t>
+      </w:r>
+    </w:p>
+    <w:p>
+      <w:pPr>
+        <w:pStyle w:val="Heading2"/>
+      </w:pPr>
+      <w:r>
+        <w:t>Custom events with the EventEmitter</w:t>
+      </w:r>
+    </w:p>
+    <w:p>
+      <w:pPr>
+        <w:pStyle w:val="Heading2"/>
+      </w:pPr>
+      <w:r>
+        <w:t>Improve a module with EventEmiter</w:t>
+      </w:r>
+    </w:p>
+    <w:p/>
+    <w:p/>
+    <w:p/>
+    <w:p/>
+    <w:p>
+      <w:pPr>
+        <w:rPr>
+          <w:b/>
+          <w:bCs/>
+          <w:i/>
+          <w:iCs/>
+        </w:rPr>
+      </w:pPr>
     </w:p>
     <w:p/>
     <w:p/>

</xml_diff>

<commit_message>
working on event emitter in NodeJS
</commit_message>
<xml_diff>
--- a/2-nodejs-essential-training/nodejs-essential-training-notes.docx
+++ b/2-nodejs-essential-training/nodejs-essential-training-notes.docx
@@ -404,7 +404,23 @@
           <w:i/>
           <w:iCs/>
         </w:rPr>
-        <w:t xml:space="preserve"> Example for using module.exports.</w:t>
+        <w:t xml:space="preserve"> Example for using </w:t>
+      </w:r>
+      <w:proofErr w:type="spellStart"/>
+      <w:r>
+        <w:rPr>
+          <w:i/>
+          <w:iCs/>
+        </w:rPr>
+        <w:t>module.exports</w:t>
+      </w:r>
+      <w:proofErr w:type="spellEnd"/>
+      <w:r>
+        <w:rPr>
+          <w:i/>
+          <w:iCs/>
+        </w:rPr>
+        <w:t>.</w:t>
       </w:r>
     </w:p>
     <w:p>
@@ -430,7 +446,22 @@
         <w:pStyle w:val="Heading2"/>
       </w:pPr>
       <w:r>
-        <w:t>Custom events with the EventEmitter</w:t>
+        <w:t xml:space="preserve">Custom events with the </w:t>
+      </w:r>
+      <w:proofErr w:type="spellStart"/>
+      <w:r>
+        <w:t>EventEmitter</w:t>
+      </w:r>
+      <w:proofErr w:type="spellEnd"/>
+    </w:p>
+    <w:p>
+      <w:proofErr w:type="spellStart"/>
+      <w:r>
+        <w:t>EventEmitter</w:t>
+      </w:r>
+      <w:proofErr w:type="spellEnd"/>
+      <w:r>
+        <w:t xml:space="preserve"> gives us the option to create and handle custom events.</w:t>
       </w:r>
     </w:p>
     <w:p>
@@ -438,8 +469,13 @@
         <w:pStyle w:val="Heading2"/>
       </w:pPr>
       <w:r>
-        <w:t>Improve a module with EventEmiter</w:t>
-      </w:r>
+        <w:t xml:space="preserve">Improve a module with </w:t>
+      </w:r>
+      <w:proofErr w:type="spellStart"/>
+      <w:r>
+        <w:t>EventEmiter</w:t>
+      </w:r>
+      <w:proofErr w:type="spellEnd"/>
     </w:p>
     <w:p/>
     <w:p/>

</xml_diff>